<commit_message>
1d en 1e opties toegevoegd
</commit_message>
<xml_diff>
--- a/aanpak, notities, resultaten.docx
+++ b/aanpak, notities, resultaten.docx
@@ -9,7 +9,8 @@
       <w:r>
         <w:rPr>
           <w:b/>
-          <w:sz w:val="28"/>
+          <w:sz w:val="96"/>
+          <w:szCs w:val="96"/>
         </w:rPr>
         <w:t>1a</w:t>
       </w:r>
@@ -53,30 +54,15 @@
       <w:r>
         <w:t xml:space="preserve">: </w:t>
       </w:r>
-      <w:bookmarkStart w:id="0" w:name="_GoBack"/>
-      <w:r>
-        <w:fldChar w:fldCharType="begin"/>
-      </w:r>
-      <w:r>
-        <w:instrText xml:space="preserve"> HYPERLINK "https://stackoverflow.com/questions/22897209/dijkstras-algorithm-in-python" </w:instrText>
-      </w:r>
-      <w:r>
-        <w:fldChar w:fldCharType="separate"/>
-      </w:r>
-      <w:r>
-        <w:rPr>
-          <w:rStyle w:val="Hyperlink"/>
-        </w:rPr>
-        <w:t>https://stackoverflow.com/questions/22897209/dijkstras-algorithm-in-python</w:t>
-      </w:r>
-      <w:r>
-        <w:rPr>
-          <w:rStyle w:val="Hyperlink"/>
-        </w:rPr>
-        <w:fldChar w:fldCharType="end"/>
-      </w:r>
-    </w:p>
-    <w:bookmarkEnd w:id="0"/>
+      <w:hyperlink r:id="rId7" w:history="1">
+        <w:r>
+          <w:rPr>
+            <w:rStyle w:val="Hyperlink"/>
+          </w:rPr>
+          <w:t>https://stackoverflow.com/questions/22897209/dijkstras-algorithm-in-python</w:t>
+        </w:r>
+      </w:hyperlink>
+    </w:p>
     <w:p>
       <w:pPr>
         <w:pStyle w:val="Geenafstand"/>
@@ -1846,6 +1832,7 @@
         <w:rPr>
           <w:i/>
         </w:rPr>
+        <w:lastRenderedPageBreak/>
         <w:t xml:space="preserve">                </w:t>
       </w:r>
       <w:proofErr w:type="spellStart"/>
@@ -1994,7 +1981,6 @@
         <w:rPr>
           <w:i/>
         </w:rPr>
-        <w:lastRenderedPageBreak/>
         <w:t xml:space="preserve">            End </w:t>
       </w:r>
       <w:proofErr w:type="spellStart"/>
@@ -3185,6 +3171,7 @@
               <w:pStyle w:val="Geenafstand"/>
             </w:pPr>
             <w:r>
+              <w:lastRenderedPageBreak/>
               <w:t>['Schiedam Centrum', 'Rotterdam Centraal', 'Rotterdam Alexander', 'Gouda', 'Alphen a/d Rijn', 'Leiden Centraal', 'Schiphol Airport', 'Amsterdam Zuid', 'Amsterdam Amstel', 'Amsterdam Centraal', 'Amsterdam Sloterdijk', 'Amsterdam Centraal', 'Amsterdam Sloterdijk', 'Zaandam']    119</w:t>
             </w:r>
           </w:p>
@@ -3213,7 +3200,6 @@
               <w:pStyle w:val="Geenafstand"/>
             </w:pPr>
             <w:r>
-              <w:lastRenderedPageBreak/>
               <w:t>['Hoorn', 'Alkmaar', 'Castricum', 'Beverwijk', 'Haarlem', 'Heemstede-Aerdenhout', 'Leiden Centraal', 'Den Haag Centraal', 'Gouda']    111</w:t>
             </w:r>
           </w:p>
@@ -4184,7 +4170,8 @@
       <w:r>
         <w:rPr>
           <w:b/>
-          <w:sz w:val="28"/>
+          <w:sz w:val="96"/>
+          <w:szCs w:val="96"/>
         </w:rPr>
         <w:t>1b</w:t>
       </w:r>
@@ -4252,6 +4239,7 @@
         <w:rPr>
           <w:u w:val="single"/>
         </w:rPr>
+        <w:lastRenderedPageBreak/>
         <w:t xml:space="preserve">1 traject per keer: </w:t>
       </w:r>
     </w:p>
@@ -5289,11 +5277,14 @@
       <w:r>
         <w:rPr>
           <w:b/>
+          <w:sz w:val="96"/>
+        </w:rPr>
+        <w:t>1c</w:t>
+      </w:r>
+      <w:r>
+        <w:rPr>
           <w:sz w:val="28"/>
         </w:rPr>
-        <w:t>1c</w:t>
-      </w:r>
-      <w:r>
         <w:t xml:space="preserve"> </w:t>
       </w:r>
       <w:r>
@@ -5347,6 +5338,7 @@
         <w:rPr>
           <w:u w:val="single"/>
         </w:rPr>
+        <w:lastRenderedPageBreak/>
         <w:t xml:space="preserve">1 traject per keer: </w:t>
       </w:r>
     </w:p>
@@ -5479,7 +5471,6 @@
         <w:pStyle w:val="Geenafstand"/>
       </w:pPr>
       <w:r>
-        <w:lastRenderedPageBreak/>
         <w:tab/>
       </w:r>
       <w:r>
@@ -6419,6 +6410,71 @@
         <w:pStyle w:val="Geenafstand"/>
         <w:rPr>
           <w:b/>
+        </w:rPr>
+      </w:pPr>
+      <w:r>
+        <w:rPr>
+          <w:b/>
+        </w:rPr>
+        <w:t>4</w:t>
+      </w:r>
+    </w:p>
+    <w:p>
+      <w:pPr>
+        <w:pStyle w:val="Geenafstand"/>
+        <w:rPr>
+          <w:b/>
+        </w:rPr>
+      </w:pPr>
+      <w:r>
+        <w:rPr>
+          <w:b/>
+        </w:rPr>
+        <w:t>100</w:t>
+      </w:r>
+    </w:p>
+    <w:p>
+      <w:pPr>
+        <w:pStyle w:val="Geenafstand"/>
+        <w:rPr>
+          <w:b/>
+        </w:rPr>
+      </w:pPr>
+      <w:r>
+        <w:rPr>
+          <w:b/>
+          <w:highlight w:val="green"/>
+        </w:rPr>
+        <w:t>9881.0</w:t>
+      </w:r>
+    </w:p>
+    <w:p>
+      <w:pPr>
+        <w:pStyle w:val="Geenafstand"/>
+        <w:rPr>
+          <w:b/>
+        </w:rPr>
+      </w:pPr>
+      <w:r>
+        <w:rPr>
+          <w:b/>
+        </w:rPr>
+        <w:t>0</w:t>
+      </w:r>
+    </w:p>
+    <w:p>
+      <w:pPr>
+        <w:pStyle w:val="Geenafstand"/>
+        <w:rPr>
+          <w:b/>
+        </w:rPr>
+      </w:pPr>
+    </w:p>
+    <w:p>
+      <w:pPr>
+        <w:pStyle w:val="Geenafstand"/>
+        <w:rPr>
+          <w:b/>
           <w:highlight w:val="cyan"/>
         </w:rPr>
       </w:pPr>
@@ -6460,12 +6516,166 @@
     <w:p>
       <w:pPr>
         <w:pStyle w:val="Geenafstand"/>
-      </w:pPr>
-    </w:p>
-    <w:p>
-      <w:pPr>
-        <w:pStyle w:val="Geenafstand"/>
-      </w:pPr>
+        <w:rPr>
+          <w:b/>
+          <w:sz w:val="96"/>
+          <w:szCs w:val="96"/>
+        </w:rPr>
+      </w:pPr>
+      <w:r>
+        <w:rPr>
+          <w:b/>
+          <w:sz w:val="96"/>
+          <w:szCs w:val="96"/>
+        </w:rPr>
+        <w:t>1D</w:t>
+      </w:r>
+    </w:p>
+    <w:p>
+      <w:pPr>
+        <w:pStyle w:val="Geenafstand"/>
+        <w:rPr>
+          <w:szCs w:val="96"/>
+        </w:rPr>
+      </w:pPr>
+      <w:r>
+        <w:rPr>
+          <w:szCs w:val="96"/>
+        </w:rPr>
+        <w:t xml:space="preserve">13, 180, random, random, 500x </w:t>
+      </w:r>
+      <w:proofErr w:type="spellStart"/>
+      <w:r>
+        <w:rPr>
+          <w:szCs w:val="96"/>
+        </w:rPr>
+        <w:t>loopen</w:t>
+      </w:r>
+      <w:proofErr w:type="spellEnd"/>
+      <w:r>
+        <w:rPr>
+          <w:szCs w:val="96"/>
+        </w:rPr>
+        <w:t>:   9629,6</w:t>
+      </w:r>
+    </w:p>
+    <w:p>
+      <w:pPr>
+        <w:pStyle w:val="Geenafstand"/>
+        <w:rPr>
+          <w:szCs w:val="96"/>
+        </w:rPr>
+      </w:pPr>
+      <w:r>
+        <w:rPr>
+          <w:szCs w:val="96"/>
+        </w:rPr>
+        <w:t>12, 180, random, random, 500x:   9644,2</w:t>
+      </w:r>
+    </w:p>
+    <w:p>
+      <w:pPr>
+        <w:pStyle w:val="Geenafstand"/>
+        <w:rPr>
+          <w:szCs w:val="96"/>
+        </w:rPr>
+      </w:pPr>
+      <w:r>
+        <w:rPr>
+          <w:szCs w:val="96"/>
+        </w:rPr>
+        <w:t>11, 180, random, random, 500x:   9660,5</w:t>
+      </w:r>
+    </w:p>
+    <w:p>
+      <w:pPr>
+        <w:pStyle w:val="Geenafstand"/>
+        <w:rPr>
+          <w:szCs w:val="96"/>
+        </w:rPr>
+      </w:pPr>
+      <w:r>
+        <w:rPr>
+          <w:szCs w:val="96"/>
+        </w:rPr>
+        <w:t>10, 180, random, random, 500x:   9676,3</w:t>
+      </w:r>
+    </w:p>
+    <w:p>
+      <w:pPr>
+        <w:pStyle w:val="Geenafstand"/>
+        <w:rPr>
+          <w:szCs w:val="96"/>
+        </w:rPr>
+      </w:pPr>
+      <w:r>
+        <w:rPr>
+          <w:szCs w:val="96"/>
+        </w:rPr>
+        <w:t>9, 180, random, random, 500x:     9684,1 (langste traject : 176)</w:t>
+      </w:r>
+    </w:p>
+    <w:p>
+      <w:pPr>
+        <w:pStyle w:val="Geenafstand"/>
+        <w:rPr>
+          <w:szCs w:val="96"/>
+        </w:rPr>
+      </w:pPr>
+      <w:r>
+        <w:rPr>
+          <w:szCs w:val="96"/>
+        </w:rPr>
+        <w:t>8</w:t>
+      </w:r>
+      <w:r>
+        <w:rPr>
+          <w:szCs w:val="96"/>
+        </w:rPr>
+        <w:t xml:space="preserve">, 180, random, random, 500x:     </w:t>
+      </w:r>
+      <w:r>
+        <w:rPr>
+          <w:szCs w:val="96"/>
+        </w:rPr>
+        <w:t>9208,1  (3 over)</w:t>
+      </w:r>
+    </w:p>
+    <w:p>
+      <w:pPr>
+        <w:pStyle w:val="Geenafstand"/>
+        <w:rPr>
+          <w:szCs w:val="96"/>
+        </w:rPr>
+      </w:pPr>
+      <w:r>
+        <w:rPr>
+          <w:szCs w:val="96"/>
+        </w:rPr>
+        <w:t>9, 175, random, random, 500x:     9683,9</w:t>
+      </w:r>
+    </w:p>
+    <w:p>
+      <w:pPr>
+        <w:pStyle w:val="Geenafstand"/>
+        <w:rPr>
+          <w:szCs w:val="96"/>
+        </w:rPr>
+      </w:pPr>
+    </w:p>
+    <w:p>
+      <w:pPr>
+        <w:pStyle w:val="Geenafstand"/>
+      </w:pPr>
+      <w:r>
+        <w:rPr>
+          <w:szCs w:val="96"/>
+          <w:highlight w:val="cyan"/>
+        </w:rPr>
+        <w:t>BIJ LINKEN EERST KIJKEN OF DOELWAARDE TOENEEMT</w:t>
+      </w:r>
+      <w:bookmarkStart w:id="0" w:name="_GoBack"/>
+      <w:bookmarkEnd w:id="0"/>
     </w:p>
     <w:p>
       <w:pPr>
@@ -6626,7 +6836,6 @@
         </w:rPr>
       </w:pPr>
       <w:r>
-        <w:lastRenderedPageBreak/>
         <w:tab/>
       </w:r>
       <w:r>
@@ -6913,7 +7122,7 @@
         </w:rPr>
         <w:t xml:space="preserve"> volgens </w:t>
       </w:r>
-      <w:hyperlink r:id="rId7" w:history="1">
+      <w:hyperlink r:id="rId8" w:history="1">
         <w:r>
           <w:rPr>
             <w:rStyle w:val="Hyperlink"/>
@@ -7884,7 +8093,7 @@
 </file>
 
 <file path=customXml/itemProps1.xml><?xml version="1.0" encoding="utf-8"?>
-<ds:datastoreItem xmlns:ds="http://schemas.openxmlformats.org/officeDocument/2006/customXml" ds:itemID="{A756BF59-0582-4C91-BB6F-A1FCA54E93E2}">
+<ds:datastoreItem xmlns:ds="http://schemas.openxmlformats.org/officeDocument/2006/customXml" ds:itemID="{53BBBC4D-712F-4366-B67B-2D9E0C39B687}">
   <ds:schemaRefs>
     <ds:schemaRef ds:uri="http://schemas.openxmlformats.org/officeDocument/2006/bibliography"/>
   </ds:schemaRefs>

</xml_diff>